<commit_message>
misero texto que escrevi
</commit_message>
<xml_diff>
--- a/complementar/livros/Linguagem C - Luís Damas.docx
+++ b/complementar/livros/Linguagem C - Luís Damas.docx
@@ -656,7 +656,119 @@
       </w:pPr>
       <w:r>
         <w:rPr/>
-        <w:t>A linha 4: é a responsável pela apresentação da mensagem que queremos</w:t>
+        <w:t xml:space="preserve">A linha 4: é a responsável pela apresentação da mensagem que queremos </w:t>
+      </w:r>
+      <w:r>
+        <w:rPr/>
+        <w:t>imprimir.</w:t>
+      </w:r>
+    </w:p>
+    <w:p>
+      <w:pPr>
+        <w:pStyle w:val="Normal"/>
+        <w:bidi w:val="0"/>
+        <w:jc w:val="left"/>
+        <w:rPr/>
+      </w:pPr>
+      <w:r>
+        <w:rPr/>
+      </w:r>
+    </w:p>
+    <w:p>
+      <w:pPr>
+        <w:pStyle w:val="Normal"/>
+        <w:bidi w:val="0"/>
+        <w:jc w:val="left"/>
+        <w:rPr/>
+      </w:pPr>
+      <w:r>
+        <w:rPr/>
+        <w:t xml:space="preserve">A mensagem que queremos imprimir </w:t>
+      </w:r>
+      <w:r>
+        <w:rPr>
+          <w:rFonts w:eastAsia="Noto Serif CJK SC" w:cs="Lohit Devanagari"/>
+          <w:color w:val="auto"/>
+          <w:kern w:val="2"/>
+          <w:sz w:val="24"/>
+          <w:szCs w:val="24"/>
+          <w:lang w:val="pt-BR" w:eastAsia="zh-CN" w:bidi="hi-IN"/>
+        </w:rPr>
+        <w:t>é Hello World.</w:t>
+      </w:r>
+    </w:p>
+    <w:p>
+      <w:pPr>
+        <w:pStyle w:val="Normal"/>
+        <w:bidi w:val="0"/>
+        <w:jc w:val="left"/>
+        <w:rPr>
+          <w:rFonts w:ascii="Liberation Serif" w:hAnsi="Liberation Serif" w:eastAsia="Noto Serif CJK SC" w:cs="Lohit Devanagari"/>
+          <w:color w:val="auto"/>
+          <w:kern w:val="2"/>
+          <w:sz w:val="24"/>
+          <w:szCs w:val="24"/>
+          <w:lang w:val="pt-BR" w:eastAsia="zh-CN" w:bidi="hi-IN"/>
+        </w:rPr>
+      </w:pPr>
+      <w:r>
+        <w:rPr/>
+      </w:r>
+    </w:p>
+    <w:p>
+      <w:pPr>
+        <w:pStyle w:val="Normal"/>
+        <w:bidi w:val="0"/>
+        <w:jc w:val="left"/>
+        <w:rPr/>
+      </w:pPr>
+      <w:r>
+        <w:rPr>
+          <w:rFonts w:eastAsia="Noto Serif CJK SC" w:cs="Lohit Devanagari"/>
+          <w:color w:val="auto"/>
+          <w:kern w:val="2"/>
+          <w:sz w:val="24"/>
+          <w:szCs w:val="24"/>
+          <w:lang w:val="pt-BR" w:eastAsia="zh-CN" w:bidi="hi-IN"/>
+        </w:rPr>
+        <w:t>Sempre que queremos tratar conjuntos de caracteres temos que colocá-los entre aspas, para que sejam considerados como um todo “Hello World”.</w:t>
+      </w:r>
+    </w:p>
+    <w:p>
+      <w:pPr>
+        <w:pStyle w:val="Normal"/>
+        <w:bidi w:val="0"/>
+        <w:jc w:val="left"/>
+        <w:rPr>
+          <w:rFonts w:ascii="Liberation Serif" w:hAnsi="Liberation Serif" w:eastAsia="Noto Serif CJK SC" w:cs="Lohit Devanagari"/>
+          <w:color w:val="auto"/>
+          <w:kern w:val="2"/>
+          <w:sz w:val="24"/>
+          <w:szCs w:val="24"/>
+          <w:lang w:val="pt-BR" w:eastAsia="zh-CN" w:bidi="hi-IN"/>
+        </w:rPr>
+      </w:pPr>
+      <w:r>
+        <w:rPr/>
+      </w:r>
+    </w:p>
+    <w:p>
+      <w:pPr>
+        <w:pStyle w:val="Normal"/>
+        <w:bidi w:val="0"/>
+        <w:jc w:val="left"/>
+        <w:rPr/>
+      </w:pPr>
+      <w:r>
+        <w:rPr>
+          <w:rFonts w:eastAsia="Noto Serif CJK SC" w:cs="Lohit Devanagari"/>
+          <w:color w:val="auto"/>
+          <w:kern w:val="2"/>
+          <w:sz w:val="24"/>
+          <w:szCs w:val="24"/>
+          <w:lang w:val="pt-BR" w:eastAsia="zh-CN" w:bidi="hi-IN"/>
+        </w:rPr>
+        <w:t>Sendo C uma linguagem com muito poucas palavras reservadas, não é de surpreender que C não possua mecanismos de Entrada e Saída incorporados. Em vez disso, ela  recorre à sua potente biblioteca de funções para fornecer esse tipo de serviço.</w:t>
       </w:r>
     </w:p>
     <w:sectPr>
@@ -666,6 +778,7 @@
       <w:pgNumType w:fmt="decimal"/>
       <w:formProt w:val="false"/>
       <w:textDirection w:val="lrTb"/>
+      <w:docGrid w:type="default" w:linePitch="100" w:charSpace="0"/>
     </w:sectPr>
   </w:body>
 </w:document>
@@ -685,7 +798,6 @@
     </w:rPrDefault>
     <w:pPrDefault>
       <w:pPr>
-        <w:widowControl/>
         <w:suppressAutoHyphens w:val="true"/>
       </w:pPr>
     </w:pPrDefault>
@@ -695,7 +807,10 @@
     <w:qFormat/>
     <w:pPr>
       <w:widowControl/>
+      <w:suppressAutoHyphens w:val="true"/>
       <w:bidi w:val="0"/>
+      <w:spacing w:before="0" w:after="0"/>
+      <w:jc w:val="left"/>
     </w:pPr>
     <w:rPr>
       <w:rFonts w:ascii="Liberation Serif" w:hAnsi="Liberation Serif" w:eastAsia="Noto Serif CJK SC" w:cs="Lohit Devanagari"/>

</xml_diff>